<commit_message>
make bill downloadable and add routes
</commit_message>
<xml_diff>
--- a/billingres/output/outputBill.docx
+++ b/billingres/output/outputBill.docx
@@ -10,7 +10,7 @@
     <w:p/>
     <w:p>
       <w:r>
-        <w:t xml:space="preserve">Jan Schönfeld</w:t>
+        <w:t xml:space="preserve">Günther Netzer</w:t>
       </w:r>
       <w:r>
         <w:t/>
@@ -25,7 +25,7 @@
         <w:t xml:space="preserve">, </w:t>
       </w:r>
       <w:r>
-        <w:t xml:space="preserve">123</w:t>
+        <w:t xml:space="preserve">1 XVII XCA 111</w:t>
       </w:r>
       <w:r>
         <w:t/>
@@ -67,7 +67,7 @@
       <w:bookmarkStart w:id="0" w:name="_GoBack"/>
       <w:bookmarkEnd w:id="0"/>
       <w:r>
-        <w:t xml:space="preserve">123</w:t>
+        <w:t xml:space="preserve">12 345 678 910</w:t>
       </w:r>
       <w:r>
         <w:t/>
@@ -104,7 +104,7 @@
         <w:t xml:space="preserve">   </w:t>
       </w:r>
       <w:r>
-        <w:t xml:space="preserve">123</w:t>
+        <w:t xml:space="preserve">100</w:t>
       </w:r>
       <w:proofErr w:type="gramEnd"/>
       <w:r>
@@ -171,7 +171,7 @@
         <w:tab/>
       </w:r>
       <w:r>
-        <w:t xml:space="preserve">68.68</w:t>
+        <w:t xml:space="preserve">55.83</w:t>
       </w:r>
       <w:r>
         <w:t/>
@@ -225,7 +225,7 @@
         <w:tab/>
       </w:r>
       <w:r>
-        <w:t xml:space="preserve">123</w:t>
+        <w:t xml:space="preserve">20</w:t>
       </w:r>
       <w:r>
         <w:t/>
@@ -282,7 +282,7 @@
         <w:tab/>
       </w:r>
       <w:r>
-        <w:t xml:space="preserve">36.9</w:t>
+        <w:t xml:space="preserve">6</w:t>
       </w:r>
       <w:r>
         <w:t/>
@@ -305,7 +305,7 @@
         <w:tab/>
       </w:r>
       <w:r>
-        <w:t xml:space="preserve">123</w:t>
+        <w:t xml:space="preserve">20</w:t>
       </w:r>
       <w:r>
         <w:t/>
@@ -356,7 +356,7 @@
         <w:tab/>
       </w:r>
       <w:r>
-        <w:t xml:space="preserve">7.38</w:t>
+        <w:t xml:space="preserve">1.2</w:t>
       </w:r>
       <w:r>
         <w:t/>
@@ -382,7 +382,7 @@
         <w:tab/>
       </w:r>
       <w:r>
-        <w:t xml:space="preserve">123</w:t>
+        <w:t xml:space="preserve">15</w:t>
       </w:r>
       <w:r>
         <w:t/>
@@ -427,7 +427,7 @@
         <w:tab/>
       </w:r>
       <w:r>
-        <w:t xml:space="preserve">18.45</w:t>
+        <w:t xml:space="preserve">2.25</w:t>
       </w:r>
       <w:r>
         <w:t/>
@@ -477,7 +477,7 @@
         <w:tab/>
       </w:r>
       <w:r>
-        <w:t xml:space="preserve">123</w:t>
+        <w:t xml:space="preserve">10</w:t>
       </w:r>
       <w:r>
         <w:t>€</w:t>
@@ -513,7 +513,7 @@
         <w:tab/>
       </w:r>
       <w:r>
-        <w:t xml:space="preserve">131.41</w:t>
+        <w:t xml:space="preserve">65.28</w:t>
       </w:r>
       <w:r>
         <w:t>€</w:t>
@@ -552,7 +552,7 @@
         <w:tab/>
       </w:r>
       <w:r>
-        <w:t xml:space="preserve">24.97</w:t>
+        <w:t xml:space="preserve">12.4</w:t>
       </w:r>
       <w:r>
         <w:t/>
@@ -648,7 +648,7 @@
           <w:b/>
           <w:bCs/>
         </w:rPr>
-        <w:t xml:space="preserve">156.38</w:t>
+        <w:t xml:space="preserve">77.68</w:t>
       </w:r>
       <w:r>
         <w:rPr>

</xml_diff>